<commit_message>
Update Merise 02b - Exercices Dictionnaire Donnees.docx
</commit_message>
<xml_diff>
--- a/base_de_donnee/merise/Merise 02b - Exercices Dictionnaire Donnees.docx
+++ b/base_de_donnee/merise/Merise 02b - Exercices Dictionnaire Donnees.docx
@@ -2632,16 +2632,9 @@
             <w:pPr>
               <w:jc w:val="center"/>
             </w:pPr>
-            <w:proofErr w:type="spellStart"/>
-            <w:proofErr w:type="gramStart"/>
             <w:r>
-              <w:t>beach</w:t>
+              <w:t>beach_id</w:t>
             </w:r>
-            <w:proofErr w:type="gramEnd"/>
-            <w:r>
-              <w:t>_id</w:t>
-            </w:r>
-            <w:proofErr w:type="spellEnd"/>
           </w:p>
         </w:tc>
         <w:tc>
@@ -2697,19 +2690,15 @@
             <w:pPr>
               <w:jc w:val="center"/>
             </w:pPr>
-            <w:proofErr w:type="spellStart"/>
-            <w:proofErr w:type="gramStart"/>
             <w:r>
               <w:t>b</w:t>
             </w:r>
             <w:r>
               <w:t>each</w:t>
             </w:r>
-            <w:proofErr w:type="gramEnd"/>
             <w:r>
               <w:t>_name</w:t>
             </w:r>
-            <w:proofErr w:type="spellEnd"/>
           </w:p>
         </w:tc>
         <w:tc>
@@ -2768,16 +2757,9 @@
             <w:pPr>
               <w:jc w:val="center"/>
             </w:pPr>
-            <w:proofErr w:type="spellStart"/>
-            <w:proofErr w:type="gramStart"/>
             <w:r>
-              <w:t>beach</w:t>
+              <w:t>beach_length</w:t>
             </w:r>
-            <w:proofErr w:type="gramEnd"/>
-            <w:r>
-              <w:t>_length</w:t>
-            </w:r>
-            <w:proofErr w:type="spellEnd"/>
           </w:p>
         </w:tc>
         <w:tc>
@@ -2833,16 +2815,9 @@
             <w:pPr>
               <w:jc w:val="center"/>
             </w:pPr>
-            <w:proofErr w:type="spellStart"/>
-            <w:proofErr w:type="gramStart"/>
             <w:r>
-              <w:t>beach</w:t>
+              <w:t>beach_type_of_land</w:t>
             </w:r>
-            <w:proofErr w:type="gramEnd"/>
-            <w:r>
-              <w:t>_type_of_land</w:t>
-            </w:r>
-            <w:proofErr w:type="spellEnd"/>
           </w:p>
         </w:tc>
         <w:tc>
@@ -2901,16 +2876,12 @@
             <w:pPr>
               <w:jc w:val="center"/>
             </w:pPr>
-            <w:proofErr w:type="spellStart"/>
-            <w:proofErr w:type="gramStart"/>
             <w:r>
               <w:t>dp</w:t>
             </w:r>
-            <w:proofErr w:type="gramEnd"/>
             <w:r>
               <w:t>_name</w:t>
             </w:r>
-            <w:proofErr w:type="spellEnd"/>
           </w:p>
         </w:tc>
         <w:tc>
@@ -2966,16 +2937,9 @@
             <w:pPr>
               <w:jc w:val="center"/>
             </w:pPr>
-            <w:proofErr w:type="spellStart"/>
-            <w:proofErr w:type="gramStart"/>
             <w:r>
-              <w:t>dp</w:t>
+              <w:t>dp_manager_lastname</w:t>
             </w:r>
-            <w:proofErr w:type="gramEnd"/>
-            <w:r>
-              <w:t>_manager_lastname</w:t>
-            </w:r>
-            <w:proofErr w:type="spellEnd"/>
           </w:p>
         </w:tc>
         <w:tc>
@@ -3034,16 +2998,9 @@
             <w:pPr>
               <w:jc w:val="center"/>
             </w:pPr>
-            <w:proofErr w:type="spellStart"/>
-            <w:proofErr w:type="gramStart"/>
             <w:r>
-              <w:t>dp</w:t>
+              <w:t>dp_manager_firstname</w:t>
             </w:r>
-            <w:proofErr w:type="gramEnd"/>
-            <w:r>
-              <w:t>_manager_firstname</w:t>
-            </w:r>
-            <w:proofErr w:type="spellEnd"/>
           </w:p>
         </w:tc>
         <w:tc>
@@ -3099,16 +3056,9 @@
             <w:pPr>
               <w:jc w:val="center"/>
             </w:pPr>
-            <w:proofErr w:type="spellStart"/>
-            <w:proofErr w:type="gramStart"/>
             <w:r>
-              <w:t>city</w:t>
+              <w:t>city_name</w:t>
             </w:r>
-            <w:proofErr w:type="gramEnd"/>
-            <w:r>
-              <w:t>_name</w:t>
-            </w:r>
-            <w:proofErr w:type="spellEnd"/>
           </w:p>
         </w:tc>
         <w:tc>
@@ -3167,16 +3117,9 @@
             <w:pPr>
               <w:jc w:val="center"/>
             </w:pPr>
-            <w:proofErr w:type="spellStart"/>
-            <w:proofErr w:type="gramStart"/>
             <w:r>
-              <w:t>city</w:t>
+              <w:t>city_postal_code</w:t>
             </w:r>
-            <w:proofErr w:type="gramEnd"/>
-            <w:r>
-              <w:t>_postal_code</w:t>
-            </w:r>
-            <w:proofErr w:type="spellEnd"/>
           </w:p>
         </w:tc>
         <w:tc>
@@ -3232,16 +3175,9 @@
             <w:pPr>
               <w:jc w:val="center"/>
             </w:pPr>
-            <w:proofErr w:type="spellStart"/>
-            <w:proofErr w:type="gramStart"/>
             <w:r>
-              <w:t>city</w:t>
+              <w:t>city_nb_of_tourist</w:t>
             </w:r>
-            <w:proofErr w:type="gramEnd"/>
-            <w:r>
-              <w:t>_nb_of_tourist</w:t>
-            </w:r>
-            <w:proofErr w:type="spellEnd"/>
           </w:p>
         </w:tc>
         <w:tc>
@@ -3386,19 +3322,51 @@
           <w:lang w:val="en-US"/>
         </w:rPr>
       </w:pPr>
-      <w:proofErr w:type="spellStart"/>
       <w:r>
         <w:rPr>
           <w:lang w:val="en-US"/>
         </w:rPr>
-        <w:t>beach_id</w:t>
-      </w:r>
-      <w:proofErr w:type="spellEnd"/>
+        <w:t xml:space="preserve">beach_id </w:t>
+      </w:r>
+      <w:r>
+        <w:sym w:font="Wingdings" w:char="F0E0"/>
+      </w:r>
       <w:r>
         <w:rPr>
           <w:lang w:val="en-US"/>
         </w:rPr>
-        <w:t xml:space="preserve"> </w:t>
+        <w:t xml:space="preserve"> beach_name, beach_length</w:t>
+      </w:r>
+      <w:r>
+        <w:rPr>
+          <w:lang w:val="en-US"/>
+        </w:rPr>
+        <w:t xml:space="preserve">, </w:t>
+      </w:r>
+      <w:r>
+        <w:rPr>
+          <w:lang w:val="en-US"/>
+        </w:rPr>
+        <w:t>beach_type_of_land</w:t>
+      </w:r>
+      <w:r>
+        <w:rPr>
+          <w:lang w:val="en-US"/>
+        </w:rPr>
+        <w:t>, dp_name.</w:t>
+      </w:r>
+    </w:p>
+    <w:p>
+      <w:pPr>
+        <w:rPr>
+          <w:lang w:val="en-US"/>
+        </w:rPr>
+      </w:pPr>
+      <w:r>
+        <w:rPr>
+          <w:lang w:val="en-US"/>
+        </w:rPr>
+        <w:t xml:space="preserve">dp_name </w:t>
       </w:r>
       <w:r>
         <w:sym w:font="Wingdings" w:char="F0E0"/>
@@ -3407,168 +3375,72 @@
         <w:rPr>
           <w:lang w:val="en-US"/>
         </w:rPr>
-        <w:t xml:space="preserve"> </w:t>
-      </w:r>
-      <w:proofErr w:type="spellStart"/>
+        <w:t>dp_manager_lastname</w:t>
+      </w:r>
       <w:r>
         <w:rPr>
           <w:lang w:val="en-US"/>
         </w:rPr>
-        <w:t>beach_name</w:t>
-      </w:r>
-      <w:proofErr w:type="spellEnd"/>
+        <w:t xml:space="preserve">, </w:t>
+      </w:r>
       <w:r>
         <w:rPr>
           <w:lang w:val="en-US"/>
         </w:rPr>
+        <w:t>dp_manager_firstname</w:t>
+      </w:r>
+      <w:r>
+        <w:rPr>
+          <w:lang w:val="en-US"/>
+        </w:rPr>
+        <w:t>, city_name</w:t>
+      </w:r>
+      <w:r>
+        <w:rPr>
+          <w:lang w:val="en-US"/>
+        </w:rPr>
+        <w:t>.</w:t>
+      </w:r>
+    </w:p>
+    <w:p>
+      <w:pPr>
+        <w:rPr>
+          <w:lang w:val="en-US"/>
+        </w:rPr>
+      </w:pPr>
+      <w:r>
+        <w:rPr>
+          <w:lang w:val="en-US"/>
+        </w:rPr>
+        <w:t xml:space="preserve">city_name </w:t>
+      </w:r>
+      <w:r>
+        <w:sym w:font="Wingdings" w:char="F0E0"/>
+      </w:r>
+      <w:r>
+        <w:rPr>
+          <w:lang w:val="en-US"/>
+        </w:rPr>
+        <w:t xml:space="preserve"> </w:t>
+      </w:r>
+      <w:r>
+        <w:rPr>
+          <w:lang w:val="en-US"/>
+        </w:rPr>
+        <w:t>dp_postal_code</w:t>
+      </w:r>
+      <w:r>
+        <w:rPr>
+          <w:lang w:val="en-US"/>
+        </w:rPr>
         <w:t xml:space="preserve">, </w:t>
       </w:r>
-      <w:proofErr w:type="spellStart"/>
       <w:r>
         <w:rPr>
           <w:lang w:val="en-US"/>
         </w:rPr>
-        <w:t>beach_length</w:t>
-      </w:r>
-      <w:proofErr w:type="spellEnd"/>
-      <w:r>
-        <w:rPr>
-          <w:lang w:val="en-US"/>
-        </w:rPr>
-        <w:t xml:space="preserve">, </w:t>
-      </w:r>
-      <w:proofErr w:type="spellStart"/>
-      <w:r>
-        <w:rPr>
-          <w:lang w:val="en-US"/>
-        </w:rPr>
-        <w:t>beach_type_of_land</w:t>
-      </w:r>
-      <w:proofErr w:type="spellEnd"/>
-      <w:r>
-        <w:rPr>
-          <w:lang w:val="en-US"/>
-        </w:rPr>
-        <w:t xml:space="preserve">, </w:t>
-      </w:r>
-      <w:proofErr w:type="spellStart"/>
-      <w:r>
-        <w:rPr>
-          <w:lang w:val="en-US"/>
-        </w:rPr>
-        <w:t>dp_name</w:t>
-      </w:r>
-      <w:proofErr w:type="spellEnd"/>
-      <w:r>
-        <w:rPr>
-          <w:lang w:val="en-US"/>
-        </w:rPr>
-        <w:t>.</w:t>
-      </w:r>
-    </w:p>
-    <w:p>
-      <w:pPr>
-        <w:rPr>
-          <w:lang w:val="en-US"/>
-        </w:rPr>
-      </w:pPr>
-      <w:proofErr w:type="spellStart"/>
-      <w:r>
-        <w:rPr>
-          <w:lang w:val="en-US"/>
-        </w:rPr>
-        <w:t>dp_name</w:t>
-      </w:r>
-      <w:proofErr w:type="spellEnd"/>
-      <w:r>
-        <w:rPr>
-          <w:lang w:val="en-US"/>
-        </w:rPr>
-        <w:t xml:space="preserve"> </w:t>
-      </w:r>
-      <w:r>
-        <w:sym w:font="Wingdings" w:char="F0E0"/>
-      </w:r>
-      <w:proofErr w:type="spellStart"/>
-      <w:r>
-        <w:rPr>
-          <w:lang w:val="en-US"/>
-        </w:rPr>
-        <w:t>dp_manager_lastname</w:t>
-      </w:r>
-      <w:proofErr w:type="spellEnd"/>
-      <w:r>
-        <w:rPr>
-          <w:lang w:val="en-US"/>
-        </w:rPr>
-        <w:t xml:space="preserve">, </w:t>
-      </w:r>
-      <w:proofErr w:type="spellStart"/>
-      <w:r>
-        <w:rPr>
-          <w:lang w:val="en-US"/>
-        </w:rPr>
-        <w:t>dp_manager_firstname</w:t>
-      </w:r>
-      <w:proofErr w:type="spellEnd"/>
-      <w:r>
-        <w:rPr>
-          <w:lang w:val="en-US"/>
-        </w:rPr>
-        <w:t>.</w:t>
-      </w:r>
-    </w:p>
-    <w:p>
-      <w:pPr>
-        <w:rPr>
-          <w:lang w:val="en-US"/>
-        </w:rPr>
-      </w:pPr>
-      <w:proofErr w:type="spellStart"/>
-      <w:r>
-        <w:rPr>
-          <w:lang w:val="en-US"/>
-        </w:rPr>
-        <w:t>city_name</w:t>
-      </w:r>
-      <w:proofErr w:type="spellEnd"/>
-      <w:r>
-        <w:rPr>
-          <w:lang w:val="en-US"/>
-        </w:rPr>
-        <w:t xml:space="preserve"> </w:t>
-      </w:r>
-      <w:r>
-        <w:sym w:font="Wingdings" w:char="F0E0"/>
-      </w:r>
-      <w:r>
-        <w:rPr>
-          <w:lang w:val="en-US"/>
-        </w:rPr>
-        <w:t xml:space="preserve"> </w:t>
-      </w:r>
-      <w:proofErr w:type="spellStart"/>
-      <w:r>
-        <w:rPr>
-          <w:lang w:val="en-US"/>
-        </w:rPr>
-        <w:t>dp_postal_code</w:t>
-      </w:r>
-      <w:proofErr w:type="spellEnd"/>
-      <w:r>
-        <w:rPr>
-          <w:lang w:val="en-US"/>
-        </w:rPr>
-        <w:t xml:space="preserve">, </w:t>
-      </w:r>
-      <w:proofErr w:type="spellStart"/>
-      <w:r>
-        <w:rPr>
-          <w:lang w:val="en-US"/>
-        </w:rPr>
         <w:t>annual_nb_of_tourist</w:t>
       </w:r>
-      <w:proofErr w:type="spellEnd"/>
       <w:r>
         <w:rPr>
           <w:lang w:val="en-US"/>
@@ -5299,23 +5171,7 @@
           <w:color w:val="0D56C4"/>
           <w:sz w:val="20"/>
         </w:rPr>
-        <w:t xml:space="preserve"> </w:t>
-      </w:r>
-      <w:proofErr w:type="gramStart"/>
-      <w:r>
-        <w:rPr>
-          <w:color w:val="0D56C4"/>
-          <w:sz w:val="20"/>
-        </w:rPr>
-        <w:t>ou</w:t>
-      </w:r>
-      <w:proofErr w:type="gramEnd"/>
-      <w:r>
-        <w:rPr>
-          <w:color w:val="0D56C4"/>
-          <w:sz w:val="20"/>
-        </w:rPr>
-        <w:t xml:space="preserve"> les</w:t>
+        <w:t xml:space="preserve"> ou les</w:t>
       </w:r>
       <w:r>
         <w:rPr>
@@ -6612,7 +6468,6 @@
         </w:rPr>
         <w:t xml:space="preserve"> </w:t>
       </w:r>
-      <w:proofErr w:type="gramStart"/>
       <w:r>
         <w:rPr>
           <w:sz w:val="20"/>
@@ -6632,7 +6487,6 @@
         </w:rPr>
         <w:t>quart</w:t>
       </w:r>
-      <w:proofErr w:type="gramEnd"/>
       <w:r>
         <w:rPr>
           <w:spacing w:val="-8"/>
@@ -7806,21 +7660,12 @@
         </w:rPr>
         <w:t xml:space="preserve"> </w:t>
       </w:r>
-      <w:proofErr w:type="gramStart"/>
-      <w:r>
-        <w:rPr>
-          <w:color w:val="0D56C4"/>
-          <w:sz w:val="20"/>
-        </w:rPr>
-        <w:t>meeting</w:t>
-      </w:r>
-      <w:proofErr w:type="gramEnd"/>
-      <w:r>
-        <w:rPr>
-          <w:color w:val="0D56C4"/>
-          <w:sz w:val="20"/>
-        </w:rPr>
-        <w:t>,</w:t>
+      <w:r>
+        <w:rPr>
+          <w:color w:val="0D56C4"/>
+          <w:sz w:val="20"/>
+        </w:rPr>
+        <w:t>meeting,</w:t>
       </w:r>
       <w:r>
         <w:rPr>
@@ -8097,7 +7942,6 @@
         </w:rPr>
         <w:t xml:space="preserve"> </w:t>
       </w:r>
-      <w:proofErr w:type="gramStart"/>
       <w:r>
         <w:rPr>
           <w:sz w:val="20"/>
@@ -8117,7 +7961,6 @@
         </w:rPr>
         <w:t>meeting</w:t>
       </w:r>
-      <w:proofErr w:type="gramEnd"/>
       <w:r>
         <w:rPr>
           <w:spacing w:val="-3"/>
@@ -8660,21 +8503,7 @@
         <w:rPr>
           <w:sz w:val="20"/>
         </w:rPr>
-        <w:t xml:space="preserve">Chaque rencontre d'athlétisme organisée </w:t>
-      </w:r>
-      <w:proofErr w:type="spellStart"/>
-      <w:r>
-        <w:rPr>
-          <w:sz w:val="20"/>
-        </w:rPr>
-        <w:t>a</w:t>
-      </w:r>
-      <w:proofErr w:type="spellEnd"/>
-      <w:r>
-        <w:rPr>
-          <w:sz w:val="20"/>
-        </w:rPr>
-        <w:t xml:space="preserve"> </w:t>
+        <w:t xml:space="preserve">Chaque rencontre d'athlétisme organisée a </w:t>
       </w:r>
       <w:r>
         <w:rPr>
@@ -11156,21 +10985,7 @@
         <w:rPr>
           <w:sz w:val="20"/>
         </w:rPr>
-        <w:t xml:space="preserve">homme a un maximum de 8 participants lié au nombre de couloirs sur la piste, </w:t>
-      </w:r>
-      <w:proofErr w:type="gramStart"/>
-      <w:r>
-        <w:rPr>
-          <w:sz w:val="20"/>
-        </w:rPr>
-        <w:t>par contre</w:t>
-      </w:r>
-      <w:proofErr w:type="gramEnd"/>
-      <w:r>
-        <w:rPr>
-          <w:sz w:val="20"/>
-        </w:rPr>
-        <w:t xml:space="preserve"> le saut à la perche n'a pas ce</w:t>
+        <w:t>homme a un maximum de 8 participants lié au nombre de couloirs sur la piste, par contre le saut à la perche n'a pas ce</w:t>
       </w:r>
       <w:r>
         <w:rPr>

</xml_diff>